<commit_message>
inclusão das telas - parte 3
</commit_message>
<xml_diff>
--- a/requisitos/web/CM_alterarPerfil.docx
+++ b/requisitos/web/CM_alterarPerfil.docx
@@ -445,15 +445,7 @@
           <w:b/>
           <w:lang w:val="pt-BR"/>
         </w:rPr>
-        <w:t>[FA1]</w:t>
-      </w:r>
-      <w:r>
-        <w:rPr>
-          <w:rFonts w:ascii="Arial" w:hAnsi="Arial" w:cs="Arial"/>
-          <w:b/>
-          <w:lang w:val="pt-BR"/>
-        </w:rPr>
-        <w:t xml:space="preserve"> </w:t>
+        <w:t xml:space="preserve">[FA1] </w:t>
       </w:r>
       <w:r>
         <w:rPr>
@@ -747,29 +739,131 @@
           <w:lang w:val="pt-BR"/>
         </w:rPr>
       </w:pPr>
+      <w:r>
+        <w:rPr>
+          <w:rFonts w:ascii="Arial" w:hAnsi="Arial" w:cs="Arial"/>
+          <w:sz w:val="20"/>
+          <w:lang w:val="pt-BR"/>
+        </w:rPr>
+        <w:t>N/A</w:t>
+      </w:r>
+    </w:p>
+    <w:p>
+      <w:pPr>
+        <w:pStyle w:val="Standard"/>
+        <w:numPr>
+          <w:ilvl w:val="0"/>
+          <w:numId w:val="17"/>
+        </w:numPr>
+        <w:rPr>
+          <w:rFonts w:ascii="Arial" w:hAnsi="Arial" w:cs="Arial"/>
+          <w:b/>
+          <w:lang w:val="pt-BR"/>
+        </w:rPr>
+      </w:pPr>
+      <w:r>
+        <w:rPr>
+          <w:rFonts w:ascii="Arial" w:hAnsi="Arial" w:cs="Arial"/>
+          <w:b/>
+          <w:lang w:val="pt-BR"/>
+        </w:rPr>
+        <w:t>Telas</w:t>
+      </w:r>
+    </w:p>
+    <w:p>
+      <w:pPr>
+        <w:pStyle w:val="Standard"/>
+        <w:numPr>
+          <w:ilvl w:val="1"/>
+          <w:numId w:val="17"/>
+        </w:numPr>
+        <w:rPr>
+          <w:rFonts w:ascii="Arial" w:hAnsi="Arial" w:cs="Arial"/>
+          <w:b/>
+          <w:lang w:val="pt-BR"/>
+        </w:rPr>
+      </w:pPr>
+      <w:r>
+        <w:rPr>
+          <w:rFonts w:ascii="Arial" w:hAnsi="Arial" w:cs="Arial"/>
+          <w:b/>
+          <w:lang w:val="pt-BR"/>
+        </w:rPr>
+        <w:t>Editar cadastro</w:t>
+      </w:r>
+    </w:p>
+    <w:p>
+      <w:pPr>
+        <w:pStyle w:val="Standard"/>
+        <w:rPr>
+          <w:rFonts w:ascii="Arial" w:hAnsi="Arial" w:cs="Arial"/>
+          <w:b/>
+          <w:lang w:val="pt-BR"/>
+        </w:rPr>
+      </w:pPr>
+      <w:r>
+        <w:rPr>
+          <w:rFonts w:ascii="Arial" w:hAnsi="Arial" w:cs="Arial"/>
+          <w:b/>
+          <w:noProof/>
+          <w:lang w:val="pt-BR" w:eastAsia="pt-BR"/>
+        </w:rPr>
+        <w:lastRenderedPageBreak/>
+        <w:drawing>
+          <wp:inline distT="0" distB="0" distL="0" distR="0">
+            <wp:extent cx="6105525" cy="3219450"/>
+            <wp:effectExtent l="0" t="0" r="9525" b="0"/>
+            <wp:docPr id="1" name="Imagem 1" descr="D:\Desktop\Telas\alterarPerfil.PNG"/>
+            <wp:cNvGraphicFramePr>
+              <a:graphicFrameLocks xmlns:a="http://schemas.openxmlformats.org/drawingml/2006/main" noChangeAspect="1"/>
+            </wp:cNvGraphicFramePr>
+            <a:graphic xmlns:a="http://schemas.openxmlformats.org/drawingml/2006/main">
+              <a:graphicData uri="http://schemas.openxmlformats.org/drawingml/2006/picture">
+                <pic:pic xmlns:pic="http://schemas.openxmlformats.org/drawingml/2006/picture">
+                  <pic:nvPicPr>
+                    <pic:cNvPr id="0" name="Picture 1" descr="D:\Desktop\Telas\alterarPerfil.PNG"/>
+                    <pic:cNvPicPr>
+                      <a:picLocks noChangeAspect="1" noChangeArrowheads="1"/>
+                    </pic:cNvPicPr>
+                  </pic:nvPicPr>
+                  <pic:blipFill>
+                    <a:blip r:embed="rId7">
+                      <a:extLst>
+                        <a:ext uri="{28A0092B-C50C-407E-A947-70E740481C1C}">
+                          <a14:useLocalDpi xmlns:a14="http://schemas.microsoft.com/office/drawing/2010/main" val="0"/>
+                        </a:ext>
+                      </a:extLst>
+                    </a:blip>
+                    <a:srcRect/>
+                    <a:stretch>
+                      <a:fillRect/>
+                    </a:stretch>
+                  </pic:blipFill>
+                  <pic:spPr bwMode="auto">
+                    <a:xfrm>
+                      <a:off x="0" y="0"/>
+                      <a:ext cx="6105525" cy="3219450"/>
+                    </a:xfrm>
+                    <a:prstGeom prst="rect">
+                      <a:avLst/>
+                    </a:prstGeom>
+                    <a:noFill/>
+                    <a:ln>
+                      <a:noFill/>
+                    </a:ln>
+                  </pic:spPr>
+                </pic:pic>
+              </a:graphicData>
+            </a:graphic>
+          </wp:inline>
+        </w:drawing>
+      </w:r>
       <w:bookmarkStart w:id="0" w:name="_GoBack"/>
-      <w:r>
-        <w:rPr>
-          <w:rFonts w:ascii="Arial" w:hAnsi="Arial" w:cs="Arial"/>
-          <w:sz w:val="20"/>
-          <w:lang w:val="pt-BR"/>
-        </w:rPr>
-        <w:t>N/A</w:t>
-      </w:r>
-    </w:p>
-    <w:bookmarkEnd w:id="0"/>
-    <w:p>
-      <w:pPr>
-        <w:pStyle w:val="Standard"/>
-        <w:rPr>
-          <w:rFonts w:ascii="Arial" w:hAnsi="Arial" w:cs="Arial"/>
-          <w:lang w:val="pt-BR"/>
-        </w:rPr>
-      </w:pPr>
+      <w:bookmarkEnd w:id="0"/>
     </w:p>
     <w:sectPr>
-      <w:headerReference w:type="default" r:id="rId7"/>
-      <w:footerReference w:type="default" r:id="rId8"/>
+      <w:headerReference w:type="default" r:id="rId8"/>
+      <w:footerReference w:type="default" r:id="rId9"/>
       <w:pgSz w:w="11906" w:h="16838"/>
       <w:pgMar w:top="1856" w:right="1136" w:bottom="1856" w:left="1136" w:header="1136" w:footer="1136" w:gutter="0"/>
       <w:cols w:space="720"/>
@@ -914,7 +1008,7 @@
               <w:noProof/>
               <w:sz w:val="20"/>
             </w:rPr>
-            <w:t>1</w:t>
+            <w:t>2</w:t>
           </w:r>
           <w:r>
             <w:rPr>
@@ -961,7 +1055,7 @@
               <w:sz w:val="20"/>
               <w:szCs w:val="20"/>
             </w:rPr>
-            <w:t>1</w:t>
+            <w:t>2</w:t>
           </w:r>
           <w:r>
             <w:rPr>
@@ -2251,6 +2345,92 @@
     </w:lvl>
   </w:abstractNum>
   <w:abstractNum w:abstractNumId="12">
+    <w:nsid w:val="60915496"/>
+    <w:multiLevelType w:val="hybridMultilevel"/>
+    <w:tmpl w:val="6C6491C6"/>
+    <w:lvl w:ilvl="0" w:tplc="0416000F">
+      <w:start w:val="1"/>
+      <w:numFmt w:val="decimal"/>
+      <w:lvlText w:val="%1."/>
+      <w:lvlJc w:val="left"/>
+      <w:pPr>
+        <w:ind w:left="720" w:hanging="360"/>
+      </w:pPr>
+    </w:lvl>
+    <w:lvl w:ilvl="1" w:tplc="04160019" w:tentative="1">
+      <w:start w:val="1"/>
+      <w:numFmt w:val="lowerLetter"/>
+      <w:lvlText w:val="%2."/>
+      <w:lvlJc w:val="left"/>
+      <w:pPr>
+        <w:ind w:left="1440" w:hanging="360"/>
+      </w:pPr>
+    </w:lvl>
+    <w:lvl w:ilvl="2" w:tplc="0416001B" w:tentative="1">
+      <w:start w:val="1"/>
+      <w:numFmt w:val="lowerRoman"/>
+      <w:lvlText w:val="%3."/>
+      <w:lvlJc w:val="right"/>
+      <w:pPr>
+        <w:ind w:left="2160" w:hanging="180"/>
+      </w:pPr>
+    </w:lvl>
+    <w:lvl w:ilvl="3" w:tplc="0416000F" w:tentative="1">
+      <w:start w:val="1"/>
+      <w:numFmt w:val="decimal"/>
+      <w:lvlText w:val="%4."/>
+      <w:lvlJc w:val="left"/>
+      <w:pPr>
+        <w:ind w:left="2880" w:hanging="360"/>
+      </w:pPr>
+    </w:lvl>
+    <w:lvl w:ilvl="4" w:tplc="04160019" w:tentative="1">
+      <w:start w:val="1"/>
+      <w:numFmt w:val="lowerLetter"/>
+      <w:lvlText w:val="%5."/>
+      <w:lvlJc w:val="left"/>
+      <w:pPr>
+        <w:ind w:left="3600" w:hanging="360"/>
+      </w:pPr>
+    </w:lvl>
+    <w:lvl w:ilvl="5" w:tplc="0416001B" w:tentative="1">
+      <w:start w:val="1"/>
+      <w:numFmt w:val="lowerRoman"/>
+      <w:lvlText w:val="%6."/>
+      <w:lvlJc w:val="right"/>
+      <w:pPr>
+        <w:ind w:left="4320" w:hanging="180"/>
+      </w:pPr>
+    </w:lvl>
+    <w:lvl w:ilvl="6" w:tplc="0416000F" w:tentative="1">
+      <w:start w:val="1"/>
+      <w:numFmt w:val="decimal"/>
+      <w:lvlText w:val="%7."/>
+      <w:lvlJc w:val="left"/>
+      <w:pPr>
+        <w:ind w:left="5040" w:hanging="360"/>
+      </w:pPr>
+    </w:lvl>
+    <w:lvl w:ilvl="7" w:tplc="04160019" w:tentative="1">
+      <w:start w:val="1"/>
+      <w:numFmt w:val="lowerLetter"/>
+      <w:lvlText w:val="%8."/>
+      <w:lvlJc w:val="left"/>
+      <w:pPr>
+        <w:ind w:left="5760" w:hanging="360"/>
+      </w:pPr>
+    </w:lvl>
+    <w:lvl w:ilvl="8" w:tplc="0416001B" w:tentative="1">
+      <w:start w:val="1"/>
+      <w:numFmt w:val="lowerRoman"/>
+      <w:lvlText w:val="%9."/>
+      <w:lvlJc w:val="right"/>
+      <w:pPr>
+        <w:ind w:left="6480" w:hanging="180"/>
+      </w:pPr>
+    </w:lvl>
+  </w:abstractNum>
+  <w:abstractNum w:abstractNumId="13">
     <w:nsid w:val="6312000A"/>
     <w:multiLevelType w:val="multilevel"/>
     <w:tmpl w:val="0416001F"/>
@@ -2336,7 +2516,7 @@
       </w:pPr>
     </w:lvl>
   </w:abstractNum>
-  <w:abstractNum w:abstractNumId="13">
+  <w:abstractNum w:abstractNumId="14">
     <w:nsid w:val="6A175557"/>
     <w:multiLevelType w:val="multilevel"/>
     <w:tmpl w:val="6EF079CA"/>
@@ -2423,7 +2603,7 @@
       </w:pPr>
     </w:lvl>
   </w:abstractNum>
-  <w:abstractNum w:abstractNumId="14">
+  <w:abstractNum w:abstractNumId="15">
     <w:nsid w:val="6AC318AC"/>
     <w:multiLevelType w:val="multilevel"/>
     <w:tmpl w:val="E3EC7E9C"/>
@@ -2512,7 +2692,7 @@
       </w:pPr>
     </w:lvl>
   </w:abstractNum>
-  <w:abstractNum w:abstractNumId="15">
+  <w:abstractNum w:abstractNumId="16">
     <w:nsid w:val="77A13E41"/>
     <w:multiLevelType w:val="multilevel"/>
     <w:tmpl w:val="581E0FD8"/>
@@ -2620,7 +2800,7 @@
     <w:abstractNumId w:val="6"/>
   </w:num>
   <w:num w:numId="6">
-    <w:abstractNumId w:val="13"/>
+    <w:abstractNumId w:val="14"/>
   </w:num>
   <w:num w:numId="7">
     <w:abstractNumId w:val="10"/>
@@ -2647,7 +2827,7 @@
     </w:lvlOverride>
   </w:num>
   <w:num w:numId="12">
-    <w:abstractNumId w:val="13"/>
+    <w:abstractNumId w:val="14"/>
     <w:lvlOverride w:ilvl="0">
       <w:startOverride w:val="1"/>
     </w:lvlOverride>
@@ -2659,7 +2839,7 @@
     <w:abstractNumId w:val="4"/>
   </w:num>
   <w:num w:numId="15">
-    <w:abstractNumId w:val="12"/>
+    <w:abstractNumId w:val="13"/>
   </w:num>
   <w:num w:numId="16">
     <w:abstractNumId w:val="1"/>
@@ -2668,13 +2848,16 @@
     <w:abstractNumId w:val="3"/>
   </w:num>
   <w:num w:numId="18">
-    <w:abstractNumId w:val="14"/>
+    <w:abstractNumId w:val="15"/>
   </w:num>
   <w:num w:numId="19">
-    <w:abstractNumId w:val="15"/>
+    <w:abstractNumId w:val="16"/>
   </w:num>
   <w:num w:numId="20">
     <w:abstractNumId w:val="8"/>
+  </w:num>
+  <w:num w:numId="21">
+    <w:abstractNumId w:val="12"/>
   </w:num>
 </w:numbering>
 </file>

</xml_diff>

<commit_message>
Update telas e pre-condições
</commit_message>
<xml_diff>
--- a/requisitos/web/CM_alterarPerfil.docx
+++ b/requisitos/web/CM_alterarPerfil.docx
@@ -14,13 +14,19 @@
           <w:lang w:val="pt-BR"/>
         </w:rPr>
       </w:pPr>
-      <w:bookmarkStart w:id="0" w:name="_GoBack"/>
-      <w:bookmarkEnd w:id="0"/>
-      <w:r>
-        <w:rPr>
-          <w:lang w:val="pt-BR"/>
-        </w:rPr>
-        <w:t>Car Management Project</w:t>
+      <w:proofErr w:type="spellStart"/>
+      <w:r>
+        <w:rPr>
+          <w:lang w:val="pt-BR"/>
+        </w:rPr>
+        <w:t>Car</w:t>
+      </w:r>
+      <w:proofErr w:type="spellEnd"/>
+      <w:r>
+        <w:rPr>
+          <w:lang w:val="pt-BR"/>
+        </w:rPr>
+        <w:t xml:space="preserve"> Management Project</w:t>
       </w:r>
       <w:r>
         <w:rPr>
@@ -532,12 +538,14 @@
           <w:lang w:val="pt-BR"/>
         </w:rPr>
       </w:pPr>
+      <w:proofErr w:type="spellStart"/>
       <w:r>
         <w:rPr>
           <w:lang w:val="pt-BR"/>
         </w:rPr>
         <w:t>Subfluxos</w:t>
       </w:r>
+      <w:proofErr w:type="spellEnd"/>
     </w:p>
     <w:p>
       <w:pPr>
@@ -893,6 +901,8 @@
           <w:lang w:val="pt-BR"/>
         </w:rPr>
       </w:pPr>
+      <w:bookmarkStart w:id="0" w:name="_GoBack"/>
+      <w:bookmarkEnd w:id="0"/>
       <w:r>
         <w:rPr>
           <w:rFonts w:ascii="Arial" w:hAnsi="Arial" w:cs="Arial"/>
@@ -902,9 +912,9 @@
         </w:rPr>
         <w:drawing>
           <wp:inline distT="0" distB="0" distL="0" distR="0">
-            <wp:extent cx="6105525" cy="3219450"/>
-            <wp:effectExtent l="0" t="0" r="9525" b="0"/>
-            <wp:docPr id="1" name="Imagem 1" descr="D:\Desktop\Telas\alterarPerfil.PNG"/>
+            <wp:extent cx="6113780" cy="2604770"/>
+            <wp:effectExtent l="0" t="0" r="1270" b="5080"/>
+            <wp:docPr id="2" name="Imagem 2" descr="C:\Users\Tarcísio\Desktop\telas\alterarPerfil.png"/>
             <wp:cNvGraphicFramePr>
               <a:graphicFrameLocks xmlns:a="http://schemas.openxmlformats.org/drawingml/2006/main" noChangeAspect="1"/>
             </wp:cNvGraphicFramePr>
@@ -912,7 +922,7 @@
               <a:graphicData uri="http://schemas.openxmlformats.org/drawingml/2006/picture">
                 <pic:pic xmlns:pic="http://schemas.openxmlformats.org/drawingml/2006/picture">
                   <pic:nvPicPr>
-                    <pic:cNvPr id="0" name="Picture 1" descr="D:\Desktop\Telas\alterarPerfil.PNG"/>
+                    <pic:cNvPr id="0" name="Picture 1" descr="C:\Users\Tarcísio\Desktop\telas\alterarPerfil.png"/>
                     <pic:cNvPicPr>
                       <a:picLocks noChangeAspect="1" noChangeArrowheads="1"/>
                     </pic:cNvPicPr>
@@ -933,7 +943,7 @@
                   <pic:spPr bwMode="auto">
                     <a:xfrm>
                       <a:off x="0" y="0"/>
-                      <a:ext cx="6105525" cy="3219450"/>
+                      <a:ext cx="6113780" cy="2604770"/>
                     </a:xfrm>
                     <a:prstGeom prst="rect">
                       <a:avLst/>
@@ -1056,11 +1066,19 @@
             <w:pStyle w:val="Standard"/>
             <w:jc w:val="right"/>
           </w:pPr>
+          <w:proofErr w:type="spellStart"/>
           <w:r>
             <w:rPr>
               <w:sz w:val="20"/>
             </w:rPr>
-            <w:t xml:space="preserve">Página </w:t>
+            <w:t>Página</w:t>
+          </w:r>
+          <w:proofErr w:type="spellEnd"/>
+          <w:r>
+            <w:rPr>
+              <w:sz w:val="20"/>
+            </w:rPr>
+            <w:t xml:space="preserve"> </w:t>
           </w:r>
           <w:r>
             <w:rPr>
@@ -1089,7 +1107,7 @@
               <w:noProof/>
               <w:sz w:val="20"/>
             </w:rPr>
-            <w:t>1</w:t>
+            <w:t>2</w:t>
           </w:r>
           <w:r>
             <w:rPr>

</xml_diff>